<commit_message>
updates to requirements document
</commit_message>
<xml_diff>
--- a/Documentation/ICaPS SRS.docx
+++ b/Documentation/ICaPS SRS.docx
@@ -7,6 +7,7 @@
         <w:pStyle w:val="Title"/>
         <w:jc w:val="center"/>
       </w:pPr>
+      <w:bookmarkStart w:id="0" w:name="_Hlk25002914"/>
       <w:r>
         <w:t xml:space="preserve">Intelligence Collection and Planning Synchronization: </w:t>
       </w:r>
@@ -33,27 +34,14 @@
       <w:r>
         <w:t>Version: 0.</w:t>
       </w:r>
-      <w:r>
-        <w:fldChar w:fldCharType="begin"/>
-      </w:r>
-      <w:r>
-        <w:instrText xml:space="preserve"> REVNUM  \* Arabic  \* MERGEFORMAT </w:instrText>
-      </w:r>
-      <w:r>
-        <w:fldChar w:fldCharType="separate"/>
-      </w:r>
-      <w:r>
-        <w:rPr>
-          <w:noProof/>
-        </w:rPr>
-        <w:t>1</w:t>
-      </w:r>
-      <w:r>
-        <w:rPr>
-          <w:noProof/>
-        </w:rPr>
-        <w:fldChar w:fldCharType="end"/>
-      </w:r>
+      <w:fldSimple w:instr=" REVNUM  \* Arabic  \* MERGEFORMAT ">
+        <w:r>
+          <w:rPr>
+            <w:noProof/>
+          </w:rPr>
+          <w:t>1</w:t>
+        </w:r>
+      </w:fldSimple>
     </w:p>
     <w:p>
       <w:r>
@@ -72,10 +60,6 @@
     <w:p>
       <w:pPr>
         <w:pStyle w:val="CLIRlvl2"/>
-        <w:numPr>
-          <w:ilvl w:val="1"/>
-          <w:numId w:val="9"/>
-        </w:numPr>
       </w:pPr>
       <w:r>
         <w:t>Purpose</w:t>
@@ -97,10 +81,6 @@
     <w:p>
       <w:pPr>
         <w:pStyle w:val="CLIRlvl2"/>
-        <w:numPr>
-          <w:ilvl w:val="1"/>
-          <w:numId w:val="9"/>
-        </w:numPr>
       </w:pPr>
       <w:r>
         <w:t>Document Conventions</w:t>
@@ -109,10 +89,6 @@
     <w:p>
       <w:pPr>
         <w:pStyle w:val="CLIRlvl2"/>
-        <w:numPr>
-          <w:ilvl w:val="1"/>
-          <w:numId w:val="9"/>
-        </w:numPr>
       </w:pPr>
       <w:r>
         <w:t>Intended Audience and Reading Suggestions</w:t>
@@ -121,10 +97,6 @@
     <w:p>
       <w:pPr>
         <w:pStyle w:val="CLIRlvl2"/>
-        <w:numPr>
-          <w:ilvl w:val="1"/>
-          <w:numId w:val="9"/>
-        </w:numPr>
       </w:pPr>
       <w:r>
         <w:t>Project Scope</w:t>
@@ -133,10 +105,6 @@
     <w:p>
       <w:pPr>
         <w:pStyle w:val="CLIRlvl2"/>
-        <w:numPr>
-          <w:ilvl w:val="1"/>
-          <w:numId w:val="9"/>
-        </w:numPr>
       </w:pPr>
       <w:r>
         <w:t>References</w:t>
@@ -176,21 +144,19 @@
         <w:pStyle w:val="ListParagraph"/>
         <w:numPr>
           <w:ilvl w:val="0"/>
-          <w:numId w:val="11"/>
+          <w:numId w:val="12"/>
         </w:numPr>
       </w:pPr>
       <w:r>
         <w:t>Map based planning view where users can draw and label areas of interest on the map</w:t>
       </w:r>
-      <w:bookmarkStart w:id="0" w:name="_GoBack"/>
-      <w:bookmarkEnd w:id="0"/>
     </w:p>
     <w:p>
       <w:pPr>
         <w:pStyle w:val="ListParagraph"/>
         <w:numPr>
           <w:ilvl w:val="0"/>
-          <w:numId w:val="11"/>
+          <w:numId w:val="12"/>
         </w:numPr>
       </w:pPr>
       <w:r>
@@ -202,7 +168,7 @@
         <w:pStyle w:val="ListParagraph"/>
         <w:numPr>
           <w:ilvl w:val="0"/>
-          <w:numId w:val="11"/>
+          <w:numId w:val="12"/>
         </w:numPr>
       </w:pPr>
       <w:r>
@@ -214,7 +180,7 @@
         <w:pStyle w:val="ListParagraph"/>
         <w:numPr>
           <w:ilvl w:val="0"/>
-          <w:numId w:val="11"/>
+          <w:numId w:val="12"/>
         </w:numPr>
       </w:pPr>
       <w:r>
@@ -239,7 +205,7 @@
     </w:p>
     <w:p>
       <w:r>
-        <w:t xml:space="preserve">The software will be deployed to military server stack and civilian servers.  The majority of our users will be operating in less that ideal situations i.e. disaster locations, field conditions.  </w:t>
+        <w:t xml:space="preserve">The software will be deployed to military server stack and civilian servers.  The majority of our users will be operating in less than ideal situations i.e. disaster locations, field conditions.  </w:t>
       </w:r>
     </w:p>
     <w:p>
@@ -247,16 +213,15 @@
         <w:pStyle w:val="CLIRlvl2"/>
       </w:pPr>
       <w:r>
+        <w:lastRenderedPageBreak/>
         <w:t>Design and Implementation Constraints</w:t>
       </w:r>
     </w:p>
-    <w:p/>
     <w:p>
       <w:pPr>
         <w:pStyle w:val="CLIRlvl2"/>
       </w:pPr>
       <w:r>
-        <w:lastRenderedPageBreak/>
         <w:t>User Documentation</w:t>
       </w:r>
     </w:p>
@@ -281,7 +246,7 @@
         <w:pStyle w:val="CLIRlvl2"/>
       </w:pPr>
       <w:r>
-        <w:t>System Feature 1</w:t>
+        <w:t>Map Based Planning</w:t>
       </w:r>
     </w:p>
     <w:p>
@@ -289,7 +254,7 @@
         <w:pStyle w:val="CLIRlvl3"/>
       </w:pPr>
       <w:r>
-        <w:t>Description and Priority</w:t>
+        <w:t>Map system that allows the user to add map data.</w:t>
       </w:r>
     </w:p>
     <w:p>
@@ -297,7 +262,7 @@
         <w:pStyle w:val="CLIRlvl3"/>
       </w:pPr>
       <w:r>
-        <w:t>Stimulus/Response Sequences</w:t>
+        <w:t>Map system that will allow the user to draw shapes on the map</w:t>
       </w:r>
     </w:p>
     <w:p>
@@ -305,15 +270,20 @@
         <w:pStyle w:val="CLIRlvl3"/>
       </w:pPr>
       <w:r>
-        <w:t>Functional Requirements</w:t>
-      </w:r>
+        <w:t xml:space="preserve">Map system that will allow </w:t>
+      </w:r>
+      <w:bookmarkStart w:id="1" w:name="_GoBack"/>
+      <w:bookmarkEnd w:id="1"/>
     </w:p>
     <w:p>
       <w:pPr>
         <w:pStyle w:val="CLIRlvl2"/>
       </w:pPr>
       <w:r>
-        <w:t>System Feature 2</w:t>
+        <w:t>System</w:t>
+      </w:r>
+      <w:r>
+        <w:t xml:space="preserve"> Feature 2</w:t>
       </w:r>
     </w:p>
     <w:p>
@@ -435,6 +405,7 @@
       <w:r>
         <w:t xml:space="preserve"> Issues List</w:t>
       </w:r>
+      <w:bookmarkEnd w:id="0"/>
     </w:p>
     <w:sectPr>
       <w:headerReference w:type="default" r:id="rId7"/>
@@ -998,6 +969,119 @@
     </w:lvl>
   </w:abstractNum>
   <w:abstractNum w:abstractNumId="4" w15:restartNumberingAfterBreak="0">
+    <w:nsid w:val="61FD7EEC"/>
+    <w:multiLevelType w:val="hybridMultilevel"/>
+    <w:tmpl w:val="CB122CDA"/>
+    <w:lvl w:ilvl="0" w:tplc="04090001">
+      <w:start w:val="1"/>
+      <w:numFmt w:val="bullet"/>
+      <w:lvlText w:val=""/>
+      <w:lvlJc w:val="left"/>
+      <w:pPr>
+        <w:ind w:left="720" w:hanging="360"/>
+      </w:pPr>
+      <w:rPr>
+        <w:rFonts w:ascii="Symbol" w:hAnsi="Symbol" w:hint="default"/>
+      </w:rPr>
+    </w:lvl>
+    <w:lvl w:ilvl="1" w:tplc="04090003" w:tentative="1">
+      <w:start w:val="1"/>
+      <w:numFmt w:val="bullet"/>
+      <w:lvlText w:val="o"/>
+      <w:lvlJc w:val="left"/>
+      <w:pPr>
+        <w:ind w:left="1440" w:hanging="360"/>
+      </w:pPr>
+      <w:rPr>
+        <w:rFonts w:ascii="Courier New" w:hAnsi="Courier New" w:cs="Courier New" w:hint="default"/>
+      </w:rPr>
+    </w:lvl>
+    <w:lvl w:ilvl="2" w:tplc="04090005" w:tentative="1">
+      <w:start w:val="1"/>
+      <w:numFmt w:val="bullet"/>
+      <w:lvlText w:val=""/>
+      <w:lvlJc w:val="left"/>
+      <w:pPr>
+        <w:ind w:left="2160" w:hanging="360"/>
+      </w:pPr>
+      <w:rPr>
+        <w:rFonts w:ascii="Wingdings" w:hAnsi="Wingdings" w:hint="default"/>
+      </w:rPr>
+    </w:lvl>
+    <w:lvl w:ilvl="3" w:tplc="04090001" w:tentative="1">
+      <w:start w:val="1"/>
+      <w:numFmt w:val="bullet"/>
+      <w:lvlText w:val=""/>
+      <w:lvlJc w:val="left"/>
+      <w:pPr>
+        <w:ind w:left="2880" w:hanging="360"/>
+      </w:pPr>
+      <w:rPr>
+        <w:rFonts w:ascii="Symbol" w:hAnsi="Symbol" w:hint="default"/>
+      </w:rPr>
+    </w:lvl>
+    <w:lvl w:ilvl="4" w:tplc="04090003" w:tentative="1">
+      <w:start w:val="1"/>
+      <w:numFmt w:val="bullet"/>
+      <w:lvlText w:val="o"/>
+      <w:lvlJc w:val="left"/>
+      <w:pPr>
+        <w:ind w:left="3600" w:hanging="360"/>
+      </w:pPr>
+      <w:rPr>
+        <w:rFonts w:ascii="Courier New" w:hAnsi="Courier New" w:cs="Courier New" w:hint="default"/>
+      </w:rPr>
+    </w:lvl>
+    <w:lvl w:ilvl="5" w:tplc="04090005" w:tentative="1">
+      <w:start w:val="1"/>
+      <w:numFmt w:val="bullet"/>
+      <w:lvlText w:val=""/>
+      <w:lvlJc w:val="left"/>
+      <w:pPr>
+        <w:ind w:left="4320" w:hanging="360"/>
+      </w:pPr>
+      <w:rPr>
+        <w:rFonts w:ascii="Wingdings" w:hAnsi="Wingdings" w:hint="default"/>
+      </w:rPr>
+    </w:lvl>
+    <w:lvl w:ilvl="6" w:tplc="04090001" w:tentative="1">
+      <w:start w:val="1"/>
+      <w:numFmt w:val="bullet"/>
+      <w:lvlText w:val=""/>
+      <w:lvlJc w:val="left"/>
+      <w:pPr>
+        <w:ind w:left="5040" w:hanging="360"/>
+      </w:pPr>
+      <w:rPr>
+        <w:rFonts w:ascii="Symbol" w:hAnsi="Symbol" w:hint="default"/>
+      </w:rPr>
+    </w:lvl>
+    <w:lvl w:ilvl="7" w:tplc="04090003" w:tentative="1">
+      <w:start w:val="1"/>
+      <w:numFmt w:val="bullet"/>
+      <w:lvlText w:val="o"/>
+      <w:lvlJc w:val="left"/>
+      <w:pPr>
+        <w:ind w:left="5760" w:hanging="360"/>
+      </w:pPr>
+      <w:rPr>
+        <w:rFonts w:ascii="Courier New" w:hAnsi="Courier New" w:cs="Courier New" w:hint="default"/>
+      </w:rPr>
+    </w:lvl>
+    <w:lvl w:ilvl="8" w:tplc="04090005" w:tentative="1">
+      <w:start w:val="1"/>
+      <w:numFmt w:val="bullet"/>
+      <w:lvlText w:val=""/>
+      <w:lvlJc w:val="left"/>
+      <w:pPr>
+        <w:ind w:left="6480" w:hanging="360"/>
+      </w:pPr>
+      <w:rPr>
+        <w:rFonts w:ascii="Wingdings" w:hAnsi="Wingdings" w:hint="default"/>
+      </w:rPr>
+    </w:lvl>
+  </w:abstractNum>
+  <w:abstractNum w:abstractNumId="5" w15:restartNumberingAfterBreak="0">
     <w:nsid w:val="6A5A5C86"/>
     <w:multiLevelType w:val="multilevel"/>
     <w:tmpl w:val="959AAC6E"/>
@@ -1007,7 +1091,7 @@
       <w:lvlText w:val="%1"/>
       <w:lvlJc w:val="left"/>
       <w:pPr>
-        <w:ind w:left="360" w:hanging="360"/>
+        <w:ind w:left="720" w:hanging="360"/>
       </w:pPr>
       <w:rPr>
         <w:rFonts w:hint="default"/>
@@ -1020,9 +1104,9 @@
       <w:lvlJc w:val="left"/>
       <w:pPr>
         <w:tabs>
-          <w:tab w:val="num" w:pos="72"/>
+          <w:tab w:val="num" w:pos="432"/>
         </w:tabs>
-        <w:ind w:left="72" w:firstLine="0"/>
+        <w:ind w:left="432" w:firstLine="0"/>
       </w:pPr>
       <w:rPr>
         <w:rFonts w:hint="default"/>
@@ -1034,7 +1118,7 @@
       <w:lvlText w:val="%3."/>
       <w:lvlJc w:val="right"/>
       <w:pPr>
-        <w:ind w:left="1800" w:hanging="180"/>
+        <w:ind w:left="2160" w:hanging="180"/>
       </w:pPr>
       <w:rPr>
         <w:rFonts w:hint="default"/>
@@ -1046,7 +1130,7 @@
       <w:lvlText w:val="%4."/>
       <w:lvlJc w:val="left"/>
       <w:pPr>
-        <w:ind w:left="2520" w:hanging="360"/>
+        <w:ind w:left="2880" w:hanging="360"/>
       </w:pPr>
       <w:rPr>
         <w:rFonts w:hint="default"/>
@@ -1058,7 +1142,7 @@
       <w:lvlText w:val="%5."/>
       <w:lvlJc w:val="left"/>
       <w:pPr>
-        <w:ind w:left="3240" w:hanging="360"/>
+        <w:ind w:left="3600" w:hanging="360"/>
       </w:pPr>
       <w:rPr>
         <w:rFonts w:hint="default"/>
@@ -1070,7 +1154,7 @@
       <w:lvlText w:val="%6."/>
       <w:lvlJc w:val="right"/>
       <w:pPr>
-        <w:ind w:left="3960" w:hanging="180"/>
+        <w:ind w:left="4320" w:hanging="180"/>
       </w:pPr>
       <w:rPr>
         <w:rFonts w:hint="default"/>
@@ -1082,7 +1166,7 @@
       <w:lvlText w:val="%7."/>
       <w:lvlJc w:val="left"/>
       <w:pPr>
-        <w:ind w:left="4680" w:hanging="360"/>
+        <w:ind w:left="5040" w:hanging="360"/>
       </w:pPr>
       <w:rPr>
         <w:rFonts w:hint="default"/>
@@ -1094,7 +1178,7 @@
       <w:lvlText w:val="%8."/>
       <w:lvlJc w:val="left"/>
       <w:pPr>
-        <w:ind w:left="5400" w:hanging="360"/>
+        <w:ind w:left="5760" w:hanging="360"/>
       </w:pPr>
       <w:rPr>
         <w:rFonts w:hint="default"/>
@@ -1106,14 +1190,14 @@
       <w:lvlText w:val="%9."/>
       <w:lvlJc w:val="right"/>
       <w:pPr>
-        <w:ind w:left="6120" w:hanging="180"/>
+        <w:ind w:left="6480" w:hanging="180"/>
       </w:pPr>
       <w:rPr>
         <w:rFonts w:hint="default"/>
       </w:rPr>
     </w:lvl>
   </w:abstractNum>
-  <w:abstractNum w:abstractNumId="5" w15:restartNumberingAfterBreak="0">
+  <w:abstractNum w:abstractNumId="6" w15:restartNumberingAfterBreak="0">
     <w:nsid w:val="7452358D"/>
     <w:multiLevelType w:val="multilevel"/>
     <w:tmpl w:val="8FD69992"/>
@@ -1199,10 +1283,10 @@
       </w:pPr>
     </w:lvl>
   </w:abstractNum>
-  <w:abstractNum w:abstractNumId="6" w15:restartNumberingAfterBreak="0">
+  <w:abstractNum w:abstractNumId="7" w15:restartNumberingAfterBreak="0">
     <w:nsid w:val="796A251E"/>
     <w:multiLevelType w:val="multilevel"/>
-    <w:tmpl w:val="8CBA22E8"/>
+    <w:tmpl w:val="AB6851BC"/>
     <w:lvl w:ilvl="0">
       <w:start w:val="1"/>
       <w:numFmt w:val="decimal"/>
@@ -1220,68 +1304,13 @@
       <w:start w:val="1"/>
       <w:numFmt w:val="decimal"/>
       <w:pStyle w:val="CLIRlvl2"/>
-      <w:suff w:val="space"/>
       <w:lvlText w:val="%1.%2."/>
       <w:lvlJc w:val="left"/>
       <w:pPr>
         <w:ind w:left="720" w:hanging="360"/>
       </w:pPr>
       <w:rPr>
-        <w:rFonts w:ascii="Times New Roman" w:hAnsi="Times New Roman" w:cs="Times New Roman" w:hint="default"/>
-        <w:b w:val="0"/>
-        <w:bCs w:val="0"/>
-        <w:i w:val="0"/>
-        <w:iCs w:val="0"/>
-        <w:caps w:val="0"/>
-        <w:smallCaps w:val="0"/>
-        <w:strike w:val="0"/>
-        <w:dstrike w:val="0"/>
-        <w:outline w:val="0"/>
-        <w:shadow w:val="0"/>
-        <w:emboss w:val="0"/>
-        <w:imprint w:val="0"/>
-        <w:noProof w:val="0"/>
-        <w:snapToGrid w:val="0"/>
-        <w:vanish w:val="0"/>
-        <w:color w:val="000000"/>
-        <w:spacing w:val="0"/>
-        <w:w w:val="0"/>
-        <w:kern w:val="0"/>
-        <w:position w:val="0"/>
-        <w:sz w:val="0"/>
-        <w:szCs w:val="0"/>
-        <w:u w:val="none" w:color="000000"/>
-        <w:effect w:val="none"/>
-        <w:bdr w:val="none" w:sz="0" w:space="0" w:color="000000"/>
-        <w:shd w:val="clear" w:color="000000" w:fill="000000"/>
-        <w:vertAlign w:val="baseline"/>
-        <w:em w:val="none"/>
-        <w:lang w:val="x-none" w:eastAsia="x-none" w:bidi="x-none"/>
-        <w:specVanish w:val="0"/>
-        <w14:glow w14:rad="0">
-          <w14:srgbClr w14:val="000000"/>
-        </w14:glow>
-        <w14:shadow w14:blurRad="0" w14:dist="0" w14:dir="0" w14:sx="0" w14:sy="0" w14:kx="0" w14:ky="0" w14:algn="none">
-          <w14:srgbClr w14:val="000000"/>
-        </w14:shadow>
-        <w14:reflection w14:blurRad="0" w14:stA="0" w14:stPos="0" w14:endA="0" w14:endPos="0" w14:dist="0" w14:dir="0" w14:fadeDir="0" w14:sx="0" w14:sy="0" w14:kx="0" w14:ky="0" w14:algn="none"/>
-        <w14:textOutline w14:w="0" w14:cap="rnd" w14:cmpd="sng" w14:algn="ctr">
-          <w14:noFill/>
-          <w14:prstDash w14:val="solid"/>
-          <w14:bevel/>
-        </w14:textOutline>
-        <w14:scene3d>
-          <w14:camera w14:prst="orthographicFront"/>
-          <w14:lightRig w14:rig="threePt" w14:dir="t">
-            <w14:rot w14:lat="0" w14:lon="0" w14:rev="0"/>
-          </w14:lightRig>
-        </w14:scene3d>
-        <w14:props3d w14:extrusionH="0" w14:contourW="0" w14:prstMaterial="none"/>
-        <w14:ligatures w14:val="none"/>
-        <w14:numForm w14:val="default"/>
-        <w14:numSpacing w14:val="default"/>
-        <w14:stylisticSets/>
-        <w14:cntxtAlts w14:val="0"/>
+        <w:rFonts w:hint="default"/>
       </w:rPr>
     </w:lvl>
     <w:lvl w:ilvl="2">
@@ -1371,22 +1400,22 @@
     </w:lvl>
   </w:abstractNum>
   <w:num w:numId="1">
-    <w:abstractNumId w:val="6"/>
+    <w:abstractNumId w:val="7"/>
   </w:num>
   <w:num w:numId="2">
     <w:abstractNumId w:val="0"/>
   </w:num>
   <w:num w:numId="3">
-    <w:abstractNumId w:val="4"/>
+    <w:abstractNumId w:val="5"/>
   </w:num>
   <w:num w:numId="4">
     <w:abstractNumId w:val="1"/>
   </w:num>
   <w:num w:numId="5">
-    <w:abstractNumId w:val="5"/>
+    <w:abstractNumId w:val="6"/>
   </w:num>
   <w:num w:numId="6">
-    <w:abstractNumId w:val="4"/>
+    <w:abstractNumId w:val="5"/>
     <w:lvlOverride w:ilvl="0">
       <w:startOverride w:val="1"/>
     </w:lvlOverride>
@@ -1416,7 +1445,7 @@
     </w:lvlOverride>
   </w:num>
   <w:num w:numId="7">
-    <w:abstractNumId w:val="4"/>
+    <w:abstractNumId w:val="5"/>
     <w:lvlOverride w:ilvl="0">
       <w:startOverride w:val="1"/>
     </w:lvlOverride>
@@ -1446,7 +1475,7 @@
     </w:lvlOverride>
   </w:num>
   <w:num w:numId="8">
-    <w:abstractNumId w:val="4"/>
+    <w:abstractNumId w:val="5"/>
     <w:lvlOverride w:ilvl="0">
       <w:lvl w:ilvl="0">
         <w:start w:val="1"/>
@@ -1578,7 +1607,7 @@
     </w:lvlOverride>
   </w:num>
   <w:num w:numId="9">
-    <w:abstractNumId w:val="4"/>
+    <w:abstractNumId w:val="5"/>
     <w:lvlOverride w:ilvl="0">
       <w:lvl w:ilvl="0">
         <w:start w:val="1"/>
@@ -1597,7 +1626,6 @@
       <w:lvl w:ilvl="1">
         <w:start w:val="1"/>
         <w:numFmt w:val="decimal"/>
-        <w:suff w:val="space"/>
         <w:lvlText w:val="%1.%2"/>
         <w:lvlJc w:val="left"/>
         <w:pPr>
@@ -1713,6 +1741,9 @@
   <w:num w:numId="11">
     <w:abstractNumId w:val="2"/>
   </w:num>
+  <w:num w:numId="12">
+    <w:abstractNumId w:val="4"/>
+  </w:num>
 </w:numbering>
 </file>
 
@@ -1733,7 +1764,7 @@
       </w:pPr>
     </w:pPrDefault>
   </w:docDefaults>
-  <w:latentStyles w:defLockedState="0" w:defUIPriority="99" w:defSemiHidden="0" w:defUnhideWhenUsed="0" w:defQFormat="0" w:count="377">
+  <w:latentStyles w:defLockedState="0" w:defUIPriority="99" w:defSemiHidden="0" w:defUnhideWhenUsed="0" w:defQFormat="0" w:count="376">
     <w:lsdException w:name="Normal" w:uiPriority="0" w:qFormat="1"/>
     <w:lsdException w:name="heading 1" w:uiPriority="9" w:qFormat="1"/>
     <w:lsdException w:name="heading 2" w:semiHidden="1" w:uiPriority="9" w:unhideWhenUsed="1" w:qFormat="1"/>
@@ -2110,12 +2141,11 @@
     <w:lsdException w:name="Hashtag" w:semiHidden="1" w:unhideWhenUsed="1"/>
     <w:lsdException w:name="Unresolved Mention" w:semiHidden="1" w:unhideWhenUsed="1"/>
     <w:lsdException w:name="Smart Link" w:semiHidden="1" w:unhideWhenUsed="1"/>
-    <w:lsdException w:name="Smart Link Error" w:semiHidden="1" w:unhideWhenUsed="1"/>
   </w:latentStyles>
   <w:style w:type="paragraph" w:default="1" w:styleId="Normal">
     <w:name w:val="Normal"/>
     <w:qFormat/>
-    <w:rsid w:val="005C540C"/>
+    <w:rsid w:val="00434C9A"/>
     <w:rPr>
       <w:rFonts w:ascii="Times New Roman" w:hAnsi="Times New Roman"/>
       <w:sz w:val="24"/>
@@ -2343,7 +2373,7 @@
     <w:basedOn w:val="Heading1"/>
     <w:link w:val="CLIRlvl1Char"/>
     <w:qFormat/>
-    <w:rsid w:val="002D5608"/>
+    <w:rsid w:val="00434C9A"/>
     <w:pPr>
       <w:numPr>
         <w:numId w:val="1"/>
@@ -2359,18 +2389,20 @@
   <w:style w:type="paragraph" w:customStyle="1" w:styleId="CLIRlvl2">
     <w:name w:val="CLIR lvl 2"/>
     <w:basedOn w:val="Heading2"/>
-    <w:next w:val="Normal"/>
     <w:link w:val="CLIRlvl2Char"/>
     <w:qFormat/>
-    <w:rsid w:val="002D5608"/>
+    <w:rsid w:val="00340918"/>
     <w:pPr>
       <w:numPr>
         <w:ilvl w:val="1"/>
         <w:numId w:val="1"/>
       </w:numPr>
+      <w:spacing w:before="0" w:line="240" w:lineRule="auto"/>
+      <w:ind w:left="144" w:firstLine="0"/>
     </w:pPr>
     <w:rPr>
       <w:rFonts w:ascii="Times New Roman" w:hAnsi="Times New Roman"/>
+      <w:b/>
       <w:color w:val="auto"/>
       <w:sz w:val="32"/>
     </w:rPr>
@@ -2379,7 +2411,7 @@
     <w:name w:val="CLIR lvl 1 Char"/>
     <w:basedOn w:val="Heading1Char"/>
     <w:link w:val="CLIRlvl1"/>
-    <w:rsid w:val="002D5608"/>
+    <w:rsid w:val="00434C9A"/>
     <w:rPr>
       <w:rFonts w:ascii="Times New Roman" w:eastAsiaTheme="majorEastAsia" w:hAnsi="Times New Roman" w:cstheme="majorBidi"/>
       <w:b/>
@@ -2392,38 +2424,38 @@
     <w:name w:val="CLIR lvl 2 Char"/>
     <w:basedOn w:val="CLIRlvl1Char"/>
     <w:link w:val="CLIRlvl2"/>
-    <w:rsid w:val="002D5608"/>
+    <w:rsid w:val="00340918"/>
     <w:rPr>
       <w:rFonts w:ascii="Times New Roman" w:eastAsiaTheme="majorEastAsia" w:hAnsi="Times New Roman" w:cstheme="majorBidi"/>
-      <w:b w:val="0"/>
+      <w:b/>
       <w:color w:val="2F5496" w:themeColor="accent1" w:themeShade="BF"/>
-      <w:sz w:val="36"/>
+      <w:sz w:val="32"/>
       <w:szCs w:val="26"/>
     </w:rPr>
   </w:style>
   <w:style w:type="paragraph" w:customStyle="1" w:styleId="CLIRlvl3">
     <w:name w:val="CLIR lvl 3"/>
-    <w:basedOn w:val="ListParagraph"/>
+    <w:basedOn w:val="CLIRlvl2"/>
     <w:next w:val="Normal"/>
     <w:link w:val="CLIRlvl3Char"/>
     <w:qFormat/>
-    <w:rsid w:val="002D5608"/>
+    <w:rsid w:val="00340918"/>
     <w:pPr>
       <w:numPr>
         <w:ilvl w:val="2"/>
-        <w:numId w:val="1"/>
       </w:numPr>
+      <w:ind w:left="288" w:firstLine="144"/>
     </w:pPr>
     <w:rPr>
+      <w:b w:val="0"/>
       <w:sz w:val="28"/>
     </w:rPr>
   </w:style>
   <w:style w:type="paragraph" w:customStyle="1" w:styleId="CLIRAppendix">
     <w:name w:val="CLIR Appendix"/>
-    <w:next w:val="Normal"/>
     <w:link w:val="CLIRAppendixChar"/>
     <w:qFormat/>
-    <w:rsid w:val="00EF1B1B"/>
+    <w:rsid w:val="001C04D1"/>
     <w:pPr>
       <w:numPr>
         <w:numId w:val="10"/>
@@ -2431,7 +2463,6 @@
     </w:pPr>
     <w:rPr>
       <w:rFonts w:ascii="Times New Roman" w:hAnsi="Times New Roman"/>
-      <w:sz w:val="28"/>
     </w:rPr>
   </w:style>
   <w:style w:type="character" w:customStyle="1" w:styleId="ListParagraphChar">
@@ -2445,19 +2476,20 @@
     <w:name w:val="CLIR lvl 3 Char"/>
     <w:basedOn w:val="ListParagraphChar"/>
     <w:link w:val="CLIRlvl3"/>
-    <w:rsid w:val="002D5608"/>
+    <w:rsid w:val="00340918"/>
     <w:rPr>
+      <w:rFonts w:ascii="Times New Roman" w:eastAsiaTheme="majorEastAsia" w:hAnsi="Times New Roman" w:cstheme="majorBidi"/>
       <w:sz w:val="28"/>
+      <w:szCs w:val="26"/>
     </w:rPr>
   </w:style>
   <w:style w:type="character" w:customStyle="1" w:styleId="CLIRAppendixChar">
     <w:name w:val="CLIR Appendix Char"/>
     <w:basedOn w:val="DefaultParagraphFont"/>
     <w:link w:val="CLIRAppendix"/>
-    <w:rsid w:val="00EF1B1B"/>
+    <w:rsid w:val="001C04D1"/>
     <w:rPr>
       <w:rFonts w:ascii="Times New Roman" w:hAnsi="Times New Roman"/>
-      <w:sz w:val="28"/>
     </w:rPr>
   </w:style>
 </w:styles>
@@ -2562,10 +2594,11 @@
     <w:rsid w:val="002254D5"/>
     <w:rsid w:val="002F11AA"/>
     <w:rsid w:val="004500A4"/>
+    <w:rsid w:val="00524A44"/>
     <w:rsid w:val="00541A93"/>
-    <w:rsid w:val="005621CF"/>
     <w:rsid w:val="005E33D0"/>
     <w:rsid w:val="00AC7CBB"/>
+    <w:rsid w:val="00CB30C8"/>
   </w:rsids>
   <m:mathPr>
     <m:mathFont m:val="Cambria Math"/>
@@ -2605,7 +2638,7 @@
       </w:pPr>
     </w:pPrDefault>
   </w:docDefaults>
-  <w:latentStyles w:defLockedState="0" w:defUIPriority="99" w:defSemiHidden="0" w:defUnhideWhenUsed="0" w:defQFormat="0" w:count="377">
+  <w:latentStyles w:defLockedState="0" w:defUIPriority="99" w:defSemiHidden="0" w:defUnhideWhenUsed="0" w:defQFormat="0" w:count="376">
     <w:lsdException w:name="Normal" w:uiPriority="0" w:qFormat="1"/>
     <w:lsdException w:name="heading 1" w:uiPriority="9" w:qFormat="1"/>
     <w:lsdException w:name="heading 2" w:semiHidden="1" w:uiPriority="9" w:unhideWhenUsed="1" w:qFormat="1"/>
@@ -2982,7 +3015,6 @@
     <w:lsdException w:name="Hashtag" w:semiHidden="1" w:unhideWhenUsed="1"/>
     <w:lsdException w:name="Unresolved Mention" w:semiHidden="1" w:unhideWhenUsed="1"/>
     <w:lsdException w:name="Smart Link" w:semiHidden="1" w:unhideWhenUsed="1"/>
-    <w:lsdException w:name="Smart Link Error" w:semiHidden="1" w:unhideWhenUsed="1"/>
   </w:latentStyles>
   <w:style w:type="paragraph" w:default="1" w:styleId="Normal">
     <w:name w:val="Normal"/>

</xml_diff>